<commit_message>
adicionando arquivos e exemplos do padrao Chain of Responsibility
</commit_message>
<xml_diff>
--- a/behavioral/chain-of-responsibility/teoria.docx
+++ b/behavioral/chain-of-responsibility/teoria.docx
@@ -49,155 +49,813 @@
           <w:sz w:val="24"/>
           <w:szCs w:val="24"/>
         </w:rPr>
-        <w:t xml:space="preserve"> Responsability</w:t>
+        <w:t xml:space="preserve"> </w:t>
+      </w:r>
+      <w:proofErr w:type="spellStart"/>
+      <w:r>
+        <w:rPr>
+          <w:rFonts w:ascii="Arial" w:hAnsi="Arial" w:cs="Arial"/>
+          <w:b/>
+          <w:sz w:val="24"/>
+          <w:szCs w:val="24"/>
+        </w:rPr>
+        <w:t>Responsability</w:t>
+      </w:r>
+      <w:proofErr w:type="spellEnd"/>
+    </w:p>
+    <w:p>
+      <w:pPr>
+        <w:spacing w:after="0" w:line="240" w:lineRule="auto"/>
+        <w:jc w:val="both"/>
+        <w:rPr>
+          <w:rFonts w:ascii="Arial" w:hAnsi="Arial" w:cs="Arial"/>
+          <w:b/>
+          <w:sz w:val="24"/>
+          <w:szCs w:val="24"/>
+        </w:rPr>
+      </w:pPr>
+    </w:p>
+    <w:p>
+      <w:pPr>
+        <w:spacing w:after="0" w:line="240" w:lineRule="auto"/>
+        <w:jc w:val="both"/>
+        <w:rPr>
+          <w:rFonts w:ascii="Arial" w:hAnsi="Arial" w:cs="Arial"/>
+          <w:b/>
+          <w:sz w:val="24"/>
+          <w:szCs w:val="24"/>
+        </w:rPr>
+      </w:pPr>
+      <w:r>
+        <w:rPr>
+          <w:rFonts w:ascii="Arial" w:hAnsi="Arial" w:cs="Arial"/>
+          <w:b/>
+          <w:sz w:val="24"/>
+          <w:szCs w:val="24"/>
+        </w:rPr>
+        <w:t>O que é?</w:t>
+      </w:r>
+    </w:p>
+    <w:p>
+      <w:pPr>
+        <w:spacing w:after="0" w:line="240" w:lineRule="auto"/>
+        <w:jc w:val="both"/>
+        <w:rPr>
+          <w:rFonts w:ascii="Arial" w:hAnsi="Arial" w:cs="Arial"/>
+          <w:b/>
+          <w:sz w:val="24"/>
+          <w:szCs w:val="24"/>
+        </w:rPr>
+      </w:pPr>
+    </w:p>
+    <w:p>
+      <w:pPr>
+        <w:spacing w:after="0" w:line="240" w:lineRule="auto"/>
+        <w:jc w:val="both"/>
+        <w:rPr>
+          <w:rFonts w:ascii="Arial" w:hAnsi="Arial" w:cs="Arial"/>
+          <w:sz w:val="24"/>
+          <w:szCs w:val="24"/>
+        </w:rPr>
+      </w:pPr>
+      <w:r>
+        <w:rPr>
+          <w:rFonts w:ascii="Arial" w:hAnsi="Arial" w:cs="Arial"/>
+          <w:sz w:val="24"/>
+          <w:szCs w:val="24"/>
+        </w:rPr>
+        <w:t xml:space="preserve">O padrão de projeto Chain </w:t>
+      </w:r>
+      <w:proofErr w:type="spellStart"/>
+      <w:r>
+        <w:rPr>
+          <w:rFonts w:ascii="Arial" w:hAnsi="Arial" w:cs="Arial"/>
+          <w:sz w:val="24"/>
+          <w:szCs w:val="24"/>
+        </w:rPr>
+        <w:t>of</w:t>
+      </w:r>
+      <w:proofErr w:type="spellEnd"/>
+      <w:r>
+        <w:rPr>
+          <w:rFonts w:ascii="Arial" w:hAnsi="Arial" w:cs="Arial"/>
+          <w:sz w:val="24"/>
+          <w:szCs w:val="24"/>
+        </w:rPr>
+        <w:t xml:space="preserve"> </w:t>
+      </w:r>
+      <w:proofErr w:type="spellStart"/>
+      <w:r>
+        <w:rPr>
+          <w:rFonts w:ascii="Arial" w:hAnsi="Arial" w:cs="Arial"/>
+          <w:sz w:val="24"/>
+          <w:szCs w:val="24"/>
+        </w:rPr>
+        <w:t>Responsibility</w:t>
+      </w:r>
+      <w:proofErr w:type="spellEnd"/>
+      <w:r>
+        <w:rPr>
+          <w:rFonts w:ascii="Arial" w:hAnsi="Arial" w:cs="Arial"/>
+          <w:sz w:val="24"/>
+          <w:szCs w:val="24"/>
+        </w:rPr>
+        <w:t xml:space="preserve"> é um padrão comportamental que permite construir uma cadeia de objetos que são responsáveis por lidar com uma solicitação. Cada objeto na cadeia possui uma chance de lidar com a solicitação ou passá-la para o próximo objeto na cadeia.</w:t>
+      </w:r>
+    </w:p>
+    <w:p>
+      <w:pPr>
+        <w:spacing w:after="0" w:line="240" w:lineRule="auto"/>
+        <w:jc w:val="both"/>
+        <w:rPr>
+          <w:rFonts w:ascii="Arial" w:hAnsi="Arial" w:cs="Arial"/>
+          <w:sz w:val="24"/>
+          <w:szCs w:val="24"/>
+        </w:rPr>
+      </w:pPr>
+    </w:p>
+    <w:p>
+      <w:pPr>
+        <w:spacing w:after="0" w:line="240" w:lineRule="auto"/>
+        <w:jc w:val="both"/>
+        <w:rPr>
+          <w:rFonts w:ascii="Arial" w:hAnsi="Arial" w:cs="Arial"/>
+          <w:sz w:val="24"/>
+          <w:szCs w:val="24"/>
+        </w:rPr>
+      </w:pPr>
+      <w:r>
+        <w:rPr>
+          <w:rFonts w:ascii="Arial" w:hAnsi="Arial" w:cs="Arial"/>
+          <w:sz w:val="24"/>
+          <w:szCs w:val="24"/>
+        </w:rPr>
+        <w:t>Basicamente, quando um objeto recebe uma solicitação, ele decide se processa a solicitação ou a passa para o próximo objeto na cadeia. Isso continua até que a solicitação seja tratada por um dos objetos ou chegue ao final da cadeia sem ter sido manipulada.</w:t>
+      </w:r>
+    </w:p>
+    <w:p>
+      <w:pPr>
+        <w:spacing w:after="0" w:line="240" w:lineRule="auto"/>
+        <w:jc w:val="both"/>
+        <w:rPr>
+          <w:rFonts w:ascii="Arial" w:hAnsi="Arial" w:cs="Arial"/>
+          <w:sz w:val="24"/>
+          <w:szCs w:val="24"/>
+        </w:rPr>
+      </w:pPr>
+    </w:p>
+    <w:p>
+      <w:pPr>
+        <w:spacing w:after="0" w:line="240" w:lineRule="auto"/>
+        <w:jc w:val="both"/>
+        <w:rPr>
+          <w:rFonts w:ascii="Arial" w:hAnsi="Arial" w:cs="Arial"/>
+          <w:sz w:val="24"/>
+          <w:szCs w:val="24"/>
+        </w:rPr>
+      </w:pPr>
+      <w:r>
+        <w:rPr>
+          <w:rFonts w:ascii="Arial" w:hAnsi="Arial" w:cs="Arial"/>
+          <w:sz w:val="24"/>
+          <w:szCs w:val="24"/>
+        </w:rPr>
+        <w:t>Esse padrão é útil quando há múltiplos objetos que podem tratar uma solicitação, mas não se sabe qual será capaz de lidar com ela no momento em que o código é escrito. Isso oferece flexibilidade para adicionar, remover ou reorganizar os objetos na cadeia sem alterar o cliente que faz a solicitação.</w:t>
+      </w:r>
+    </w:p>
+    <w:p>
+      <w:pPr>
+        <w:spacing w:after="0" w:line="240" w:lineRule="auto"/>
+        <w:jc w:val="both"/>
+        <w:rPr>
+          <w:rFonts w:ascii="Arial" w:hAnsi="Arial" w:cs="Arial"/>
+          <w:sz w:val="24"/>
+          <w:szCs w:val="24"/>
+        </w:rPr>
+      </w:pPr>
+    </w:p>
+    <w:p>
+      <w:pPr>
+        <w:spacing w:after="0" w:line="240" w:lineRule="auto"/>
+        <w:jc w:val="both"/>
+        <w:rPr>
+          <w:rFonts w:ascii="Arial" w:hAnsi="Arial" w:cs="Arial"/>
+          <w:sz w:val="24"/>
+          <w:szCs w:val="24"/>
+        </w:rPr>
+      </w:pPr>
+      <w:r>
+        <w:rPr>
+          <w:rFonts w:ascii="Arial" w:hAnsi="Arial" w:cs="Arial"/>
+          <w:sz w:val="24"/>
+          <w:szCs w:val="24"/>
+        </w:rPr>
+        <w:t xml:space="preserve">Em resumo, o padrão Chain </w:t>
+      </w:r>
+      <w:proofErr w:type="spellStart"/>
+      <w:r>
+        <w:rPr>
+          <w:rFonts w:ascii="Arial" w:hAnsi="Arial" w:cs="Arial"/>
+          <w:sz w:val="24"/>
+          <w:szCs w:val="24"/>
+        </w:rPr>
+        <w:t>of</w:t>
+      </w:r>
+      <w:proofErr w:type="spellEnd"/>
+      <w:r>
+        <w:rPr>
+          <w:rFonts w:ascii="Arial" w:hAnsi="Arial" w:cs="Arial"/>
+          <w:sz w:val="24"/>
+          <w:szCs w:val="24"/>
+        </w:rPr>
+        <w:t xml:space="preserve"> </w:t>
+      </w:r>
+      <w:proofErr w:type="spellStart"/>
+      <w:r>
+        <w:rPr>
+          <w:rFonts w:ascii="Arial" w:hAnsi="Arial" w:cs="Arial"/>
+          <w:sz w:val="24"/>
+          <w:szCs w:val="24"/>
+        </w:rPr>
+        <w:t>Responsibility</w:t>
+      </w:r>
+      <w:proofErr w:type="spellEnd"/>
+      <w:r>
+        <w:rPr>
+          <w:rFonts w:ascii="Arial" w:hAnsi="Arial" w:cs="Arial"/>
+          <w:sz w:val="24"/>
+          <w:szCs w:val="24"/>
+        </w:rPr>
+        <w:t xml:space="preserve"> estabelece uma sequência de objetos que têm a oportunidade de tratar uma solicitação, permitindo que ela seja processada por um desses objetos de acordo com a lógica estabelecida na cadeia.</w:t>
+      </w:r>
+    </w:p>
+    <w:p>
+      <w:pPr>
+        <w:spacing w:after="0" w:line="240" w:lineRule="auto"/>
+        <w:jc w:val="both"/>
+        <w:rPr>
+          <w:rFonts w:ascii="Arial" w:hAnsi="Arial" w:cs="Arial"/>
+          <w:sz w:val="24"/>
+          <w:szCs w:val="24"/>
+        </w:rPr>
+      </w:pPr>
+    </w:p>
+    <w:p>
+      <w:pPr>
+        <w:spacing w:after="0" w:line="240" w:lineRule="auto"/>
+        <w:jc w:val="both"/>
+        <w:rPr>
+          <w:rFonts w:ascii="Arial" w:hAnsi="Arial" w:cs="Arial"/>
+          <w:b/>
+          <w:sz w:val="24"/>
+          <w:szCs w:val="24"/>
+        </w:rPr>
+      </w:pPr>
+      <w:r>
+        <w:rPr>
+          <w:rFonts w:ascii="Arial" w:hAnsi="Arial" w:cs="Arial"/>
+          <w:b/>
+          <w:sz w:val="24"/>
+          <w:szCs w:val="24"/>
+        </w:rPr>
+        <w:t>Como funciona?</w:t>
+      </w:r>
+    </w:p>
+    <w:p>
+      <w:pPr>
+        <w:spacing w:after="0" w:line="240" w:lineRule="auto"/>
+        <w:jc w:val="both"/>
+        <w:rPr>
+          <w:rFonts w:ascii="Arial" w:hAnsi="Arial" w:cs="Arial"/>
+          <w:b/>
+          <w:sz w:val="24"/>
+          <w:szCs w:val="24"/>
+        </w:rPr>
+      </w:pPr>
+    </w:p>
+    <w:p>
+      <w:pPr>
+        <w:spacing w:after="0" w:line="240" w:lineRule="auto"/>
+        <w:jc w:val="both"/>
+        <w:rPr>
+          <w:rFonts w:ascii="Arial" w:hAnsi="Arial" w:cs="Arial"/>
+          <w:sz w:val="24"/>
+          <w:szCs w:val="24"/>
+        </w:rPr>
+      </w:pPr>
+      <w:r>
+        <w:rPr>
+          <w:rFonts w:ascii="Arial" w:hAnsi="Arial" w:cs="Arial"/>
+          <w:sz w:val="24"/>
+          <w:szCs w:val="24"/>
+        </w:rPr>
+        <w:t xml:space="preserve">Claro, o padrão Chain </w:t>
+      </w:r>
+      <w:proofErr w:type="spellStart"/>
+      <w:r>
+        <w:rPr>
+          <w:rFonts w:ascii="Arial" w:hAnsi="Arial" w:cs="Arial"/>
+          <w:sz w:val="24"/>
+          <w:szCs w:val="24"/>
+        </w:rPr>
+        <w:t>of</w:t>
+      </w:r>
+      <w:proofErr w:type="spellEnd"/>
+      <w:r>
+        <w:rPr>
+          <w:rFonts w:ascii="Arial" w:hAnsi="Arial" w:cs="Arial"/>
+          <w:sz w:val="24"/>
+          <w:szCs w:val="24"/>
+        </w:rPr>
+        <w:t xml:space="preserve"> </w:t>
+      </w:r>
+      <w:proofErr w:type="spellStart"/>
+      <w:r>
+        <w:rPr>
+          <w:rFonts w:ascii="Arial" w:hAnsi="Arial" w:cs="Arial"/>
+          <w:sz w:val="24"/>
+          <w:szCs w:val="24"/>
+        </w:rPr>
+        <w:t>Responsibility</w:t>
+      </w:r>
+      <w:proofErr w:type="spellEnd"/>
+      <w:r>
+        <w:rPr>
+          <w:rFonts w:ascii="Arial" w:hAnsi="Arial" w:cs="Arial"/>
+          <w:sz w:val="24"/>
+          <w:szCs w:val="24"/>
+        </w:rPr>
+        <w:t xml:space="preserve"> funciona criando uma cadeia de objetos que são capazes de processar uma solicitação. Aqui está uma explicação passo a passo de como ele opera:</w:t>
+      </w:r>
+    </w:p>
+    <w:p>
+      <w:pPr>
+        <w:spacing w:after="0" w:line="240" w:lineRule="auto"/>
+        <w:jc w:val="both"/>
+        <w:rPr>
+          <w:rFonts w:ascii="Arial" w:hAnsi="Arial" w:cs="Arial"/>
+          <w:sz w:val="24"/>
+          <w:szCs w:val="24"/>
+        </w:rPr>
+      </w:pPr>
+    </w:p>
+    <w:p>
+      <w:pPr>
+        <w:spacing w:after="0" w:line="240" w:lineRule="auto"/>
+        <w:jc w:val="both"/>
+        <w:rPr>
+          <w:rFonts w:ascii="Arial" w:hAnsi="Arial" w:cs="Arial"/>
+          <w:sz w:val="24"/>
+          <w:szCs w:val="24"/>
+        </w:rPr>
+      </w:pPr>
+      <w:r>
+        <w:rPr>
+          <w:rFonts w:ascii="Arial" w:hAnsi="Arial" w:cs="Arial"/>
+          <w:b/>
+          <w:sz w:val="24"/>
+          <w:szCs w:val="24"/>
+        </w:rPr>
+        <w:t>Construção da cadeia</w:t>
+      </w:r>
+      <w:r>
+        <w:rPr>
+          <w:rFonts w:ascii="Arial" w:hAnsi="Arial" w:cs="Arial"/>
+          <w:sz w:val="24"/>
+          <w:szCs w:val="24"/>
+        </w:rPr>
+        <w:t>: Você começa definindo uma interface (ou classe abstrata) que declara métodos para processar solicitações e definir um link para o próximo objeto na cadeia. Cada classe concreta implementa essa interface e possui um campo que aponta para o próximo objeto na cadeia.</w:t>
+      </w:r>
+    </w:p>
+    <w:p>
+      <w:pPr>
+        <w:spacing w:after="0" w:line="240" w:lineRule="auto"/>
+        <w:jc w:val="both"/>
+        <w:rPr>
+          <w:rFonts w:ascii="Arial" w:hAnsi="Arial" w:cs="Arial"/>
+          <w:sz w:val="24"/>
+          <w:szCs w:val="24"/>
+        </w:rPr>
+      </w:pPr>
+    </w:p>
+    <w:p>
+      <w:pPr>
+        <w:spacing w:after="0" w:line="240" w:lineRule="auto"/>
+        <w:jc w:val="both"/>
+        <w:rPr>
+          <w:rFonts w:ascii="Arial" w:hAnsi="Arial" w:cs="Arial"/>
+          <w:sz w:val="24"/>
+          <w:szCs w:val="24"/>
+        </w:rPr>
+      </w:pPr>
+      <w:r>
+        <w:rPr>
+          <w:rFonts w:ascii="Arial" w:hAnsi="Arial" w:cs="Arial"/>
+          <w:b/>
+          <w:sz w:val="24"/>
+          <w:szCs w:val="24"/>
+        </w:rPr>
+        <w:t>Recebimento da solicitação</w:t>
+      </w:r>
+      <w:r>
+        <w:rPr>
+          <w:rFonts w:ascii="Arial" w:hAnsi="Arial" w:cs="Arial"/>
+          <w:sz w:val="24"/>
+          <w:szCs w:val="24"/>
+        </w:rPr>
+        <w:t>: Quando uma solicitação é feita, ela é passada para o primeiro objeto na cadeia.</w:t>
+      </w:r>
+    </w:p>
+    <w:p>
+      <w:pPr>
+        <w:spacing w:after="0" w:line="240" w:lineRule="auto"/>
+        <w:jc w:val="both"/>
+        <w:rPr>
+          <w:rFonts w:ascii="Arial" w:hAnsi="Arial" w:cs="Arial"/>
+          <w:sz w:val="24"/>
+          <w:szCs w:val="24"/>
+        </w:rPr>
+      </w:pPr>
+    </w:p>
+    <w:p>
+      <w:pPr>
+        <w:spacing w:after="0" w:line="240" w:lineRule="auto"/>
+        <w:jc w:val="both"/>
+        <w:rPr>
+          <w:rFonts w:ascii="Arial" w:hAnsi="Arial" w:cs="Arial"/>
+          <w:sz w:val="24"/>
+          <w:szCs w:val="24"/>
+        </w:rPr>
+      </w:pPr>
+      <w:r>
+        <w:rPr>
+          <w:rFonts w:ascii="Arial" w:hAnsi="Arial" w:cs="Arial"/>
+          <w:b/>
+          <w:sz w:val="24"/>
+          <w:szCs w:val="24"/>
+        </w:rPr>
+        <w:t>Verificação e processamento</w:t>
+      </w:r>
+      <w:r>
+        <w:rPr>
+          <w:rFonts w:ascii="Arial" w:hAnsi="Arial" w:cs="Arial"/>
+          <w:sz w:val="24"/>
+          <w:szCs w:val="24"/>
+        </w:rPr>
+        <w:t>: O objeto verifica se pode lidar com a solicitação. Se puder, ele a processa e termina. Caso contrário, passa a solicitação para o próximo objeto na cadeia.</w:t>
+      </w:r>
+    </w:p>
+    <w:p>
+      <w:pPr>
+        <w:spacing w:after="0" w:line="240" w:lineRule="auto"/>
+        <w:jc w:val="both"/>
+        <w:rPr>
+          <w:rFonts w:ascii="Arial" w:hAnsi="Arial" w:cs="Arial"/>
+          <w:sz w:val="24"/>
+          <w:szCs w:val="24"/>
+        </w:rPr>
+      </w:pPr>
+    </w:p>
+    <w:p>
+      <w:pPr>
+        <w:spacing w:after="0" w:line="240" w:lineRule="auto"/>
+        <w:jc w:val="both"/>
+        <w:rPr>
+          <w:rFonts w:ascii="Arial" w:hAnsi="Arial" w:cs="Arial"/>
+          <w:sz w:val="24"/>
+          <w:szCs w:val="24"/>
+        </w:rPr>
+      </w:pPr>
+      <w:r>
+        <w:rPr>
+          <w:rFonts w:ascii="Arial" w:hAnsi="Arial" w:cs="Arial"/>
+          <w:b/>
+          <w:sz w:val="24"/>
+          <w:szCs w:val="24"/>
+        </w:rPr>
+        <w:t>Iteração na cadeia</w:t>
+      </w:r>
+      <w:r>
+        <w:rPr>
+          <w:rFonts w:ascii="Arial" w:hAnsi="Arial" w:cs="Arial"/>
+          <w:sz w:val="24"/>
+          <w:szCs w:val="24"/>
+        </w:rPr>
+        <w:t>: Esse processo continua até que um objeto seja capaz de processar a solicitação ou até que a cadeia chegue ao final, sem que nenhum objeto seja capaz de lidar com a solicitação.</w:t>
+      </w:r>
+    </w:p>
+    <w:p>
+      <w:pPr>
+        <w:spacing w:after="0" w:line="240" w:lineRule="auto"/>
+        <w:jc w:val="both"/>
+        <w:rPr>
+          <w:rFonts w:ascii="Arial" w:hAnsi="Arial" w:cs="Arial"/>
+          <w:sz w:val="24"/>
+          <w:szCs w:val="24"/>
+        </w:rPr>
+      </w:pPr>
+    </w:p>
+    <w:p>
+      <w:pPr>
+        <w:spacing w:after="0" w:line="240" w:lineRule="auto"/>
+        <w:jc w:val="both"/>
+        <w:rPr>
+          <w:rFonts w:ascii="Arial" w:hAnsi="Arial" w:cs="Arial"/>
+          <w:sz w:val="24"/>
+          <w:szCs w:val="24"/>
+        </w:rPr>
+      </w:pPr>
+      <w:r>
+        <w:rPr>
+          <w:rFonts w:ascii="Arial" w:hAnsi="Arial" w:cs="Arial"/>
+          <w:b/>
+          <w:sz w:val="24"/>
+          <w:szCs w:val="24"/>
+        </w:rPr>
+        <w:t>Flexibilidade e modificação da cadeia</w:t>
+      </w:r>
+      <w:r>
+        <w:rPr>
+          <w:rFonts w:ascii="Arial" w:hAnsi="Arial" w:cs="Arial"/>
+          <w:sz w:val="24"/>
+          <w:szCs w:val="24"/>
+        </w:rPr>
+        <w:t>: A cadeia pode ser modificada dinamicamente, seja alterando a ordem dos objetos ou adicionando e removendo novos objetos, sem afetar o cliente que faz as solicitações.</w:t>
+      </w:r>
+    </w:p>
+    <w:p>
+      <w:pPr>
+        <w:spacing w:after="0" w:line="240" w:lineRule="auto"/>
+        <w:jc w:val="both"/>
+        <w:rPr>
+          <w:rFonts w:ascii="Arial" w:hAnsi="Arial" w:cs="Arial"/>
+          <w:sz w:val="24"/>
+          <w:szCs w:val="24"/>
+        </w:rPr>
+      </w:pPr>
+    </w:p>
+    <w:p>
+      <w:pPr>
+        <w:spacing w:after="0" w:line="240" w:lineRule="auto"/>
+        <w:jc w:val="both"/>
+        <w:rPr>
+          <w:rFonts w:ascii="Arial" w:hAnsi="Arial" w:cs="Arial"/>
+          <w:sz w:val="24"/>
+          <w:szCs w:val="24"/>
+        </w:rPr>
+      </w:pPr>
+      <w:r>
+        <w:rPr>
+          <w:rFonts w:ascii="Arial" w:hAnsi="Arial" w:cs="Arial"/>
+          <w:b/>
+          <w:sz w:val="24"/>
+          <w:szCs w:val="24"/>
+        </w:rPr>
+        <w:lastRenderedPageBreak/>
+        <w:t>Tratamento de falhas ou situações não processadas</w:t>
+      </w:r>
+      <w:r>
+        <w:rPr>
+          <w:rFonts w:ascii="Arial" w:hAnsi="Arial" w:cs="Arial"/>
+          <w:sz w:val="24"/>
+          <w:szCs w:val="24"/>
+        </w:rPr>
+        <w:t>: No final da cadeia, se nenhuma classe conseguir lidar com a solicitação, pode-se definir um comportamento padrão ou enviar uma mensagem de erro.</w:t>
+      </w:r>
+    </w:p>
+    <w:p>
+      <w:pPr>
+        <w:spacing w:after="0" w:line="240" w:lineRule="auto"/>
+        <w:jc w:val="both"/>
+        <w:rPr>
+          <w:rFonts w:ascii="Arial" w:hAnsi="Arial" w:cs="Arial"/>
+          <w:sz w:val="24"/>
+          <w:szCs w:val="24"/>
+        </w:rPr>
+      </w:pPr>
+    </w:p>
+    <w:p>
+      <w:pPr>
+        <w:spacing w:after="0" w:line="240" w:lineRule="auto"/>
+        <w:jc w:val="both"/>
+        <w:rPr>
+          <w:rFonts w:ascii="Arial" w:hAnsi="Arial" w:cs="Arial"/>
+          <w:sz w:val="24"/>
+          <w:szCs w:val="24"/>
+        </w:rPr>
+      </w:pPr>
+      <w:r>
+        <w:rPr>
+          <w:rFonts w:ascii="Arial" w:hAnsi="Arial" w:cs="Arial"/>
+          <w:sz w:val="24"/>
+          <w:szCs w:val="24"/>
+        </w:rPr>
+        <w:t xml:space="preserve">Em resumo, o padrão Chain </w:t>
+      </w:r>
+      <w:proofErr w:type="spellStart"/>
+      <w:r>
+        <w:rPr>
+          <w:rFonts w:ascii="Arial" w:hAnsi="Arial" w:cs="Arial"/>
+          <w:sz w:val="24"/>
+          <w:szCs w:val="24"/>
+        </w:rPr>
+        <w:t>of</w:t>
+      </w:r>
+      <w:proofErr w:type="spellEnd"/>
+      <w:r>
+        <w:rPr>
+          <w:rFonts w:ascii="Arial" w:hAnsi="Arial" w:cs="Arial"/>
+          <w:sz w:val="24"/>
+          <w:szCs w:val="24"/>
+        </w:rPr>
+        <w:t xml:space="preserve"> </w:t>
+      </w:r>
+      <w:proofErr w:type="spellStart"/>
+      <w:r>
+        <w:rPr>
+          <w:rFonts w:ascii="Arial" w:hAnsi="Arial" w:cs="Arial"/>
+          <w:sz w:val="24"/>
+          <w:szCs w:val="24"/>
+        </w:rPr>
+        <w:t>Responsibility</w:t>
+      </w:r>
+      <w:proofErr w:type="spellEnd"/>
+      <w:r>
+        <w:rPr>
+          <w:rFonts w:ascii="Arial" w:hAnsi="Arial" w:cs="Arial"/>
+          <w:sz w:val="24"/>
+          <w:szCs w:val="24"/>
+        </w:rPr>
+        <w:t xml:space="preserve"> permite que uma solicitação percorra uma série de objetos em uma cadeia até que um desses objetos possa processá-la, oferecendo flexibilidade e desacoplamento entre o emissor da solicitação e os objetos que a manipulam.</w:t>
+      </w:r>
+    </w:p>
+    <w:p>
+      <w:pPr>
+        <w:spacing w:after="0" w:line="240" w:lineRule="auto"/>
+        <w:jc w:val="both"/>
+        <w:rPr>
+          <w:rFonts w:ascii="Arial" w:hAnsi="Arial" w:cs="Arial"/>
+          <w:b/>
+          <w:sz w:val="24"/>
+          <w:szCs w:val="24"/>
+        </w:rPr>
+      </w:pPr>
+    </w:p>
+    <w:p>
+      <w:pPr>
+        <w:spacing w:after="0" w:line="240" w:lineRule="auto"/>
+        <w:jc w:val="both"/>
+        <w:rPr>
+          <w:rFonts w:ascii="Arial" w:hAnsi="Arial" w:cs="Arial"/>
+          <w:b/>
+          <w:sz w:val="24"/>
+          <w:szCs w:val="24"/>
+        </w:rPr>
+      </w:pPr>
+      <w:r>
+        <w:rPr>
+          <w:rFonts w:ascii="Arial" w:hAnsi="Arial" w:cs="Arial"/>
+          <w:b/>
+          <w:sz w:val="24"/>
+          <w:szCs w:val="24"/>
+        </w:rPr>
+        <w:t>Qual problema resolve?</w:t>
+      </w:r>
+    </w:p>
+    <w:p>
+      <w:pPr>
+        <w:spacing w:after="0" w:line="240" w:lineRule="auto"/>
+        <w:jc w:val="both"/>
+        <w:rPr>
+          <w:rFonts w:ascii="Arial" w:hAnsi="Arial" w:cs="Arial"/>
+          <w:b/>
+          <w:sz w:val="24"/>
+          <w:szCs w:val="24"/>
+        </w:rPr>
+      </w:pPr>
+    </w:p>
+    <w:p>
+      <w:pPr>
+        <w:spacing w:after="0" w:line="240" w:lineRule="auto"/>
+        <w:jc w:val="both"/>
+        <w:rPr>
+          <w:rFonts w:ascii="Arial" w:hAnsi="Arial" w:cs="Arial"/>
+          <w:sz w:val="24"/>
+          <w:szCs w:val="24"/>
+        </w:rPr>
+      </w:pPr>
+      <w:r>
+        <w:rPr>
+          <w:rFonts w:ascii="Arial" w:hAnsi="Arial" w:cs="Arial"/>
+          <w:sz w:val="24"/>
+          <w:szCs w:val="24"/>
+        </w:rPr>
+        <w:t xml:space="preserve">O padrão Chain </w:t>
+      </w:r>
+      <w:proofErr w:type="spellStart"/>
+      <w:r>
+        <w:rPr>
+          <w:rFonts w:ascii="Arial" w:hAnsi="Arial" w:cs="Arial"/>
+          <w:sz w:val="24"/>
+          <w:szCs w:val="24"/>
+        </w:rPr>
+        <w:t>of</w:t>
+      </w:r>
+      <w:proofErr w:type="spellEnd"/>
+      <w:r>
+        <w:rPr>
+          <w:rFonts w:ascii="Arial" w:hAnsi="Arial" w:cs="Arial"/>
+          <w:sz w:val="24"/>
+          <w:szCs w:val="24"/>
+        </w:rPr>
+        <w:t xml:space="preserve"> </w:t>
+      </w:r>
+      <w:proofErr w:type="spellStart"/>
+      <w:r>
+        <w:rPr>
+          <w:rFonts w:ascii="Arial" w:hAnsi="Arial" w:cs="Arial"/>
+          <w:sz w:val="24"/>
+          <w:szCs w:val="24"/>
+        </w:rPr>
+        <w:t>Responsibility</w:t>
+      </w:r>
+      <w:proofErr w:type="spellEnd"/>
+      <w:r>
+        <w:rPr>
+          <w:rFonts w:ascii="Arial" w:hAnsi="Arial" w:cs="Arial"/>
+          <w:sz w:val="24"/>
+          <w:szCs w:val="24"/>
+        </w:rPr>
+        <w:t xml:space="preserve"> resolve o problema de desacoplar remetentes de receptores de solicitações, permitindo que uma solicitação seja processada por diversos objetos sem que o remetente precise conhecer detalhes sobre quem ou como irá tratá-la. Isso oferece flexibilidade para que diferentes objetos possam lidar com uma solicitação, com a opção de alterar dinamicamente a ordem ou os destinatários sem impactar o remetente.</w:t>
+      </w:r>
+    </w:p>
+    <w:p>
+      <w:pPr>
+        <w:spacing w:after="0" w:line="240" w:lineRule="auto"/>
+        <w:jc w:val="both"/>
+        <w:rPr>
+          <w:rFonts w:ascii="Arial" w:hAnsi="Arial" w:cs="Arial"/>
+          <w:sz w:val="24"/>
+          <w:szCs w:val="24"/>
+        </w:rPr>
+      </w:pPr>
+    </w:p>
+    <w:p>
+      <w:pPr>
+        <w:spacing w:after="0" w:line="240" w:lineRule="auto"/>
+        <w:jc w:val="both"/>
+        <w:rPr>
+          <w:rFonts w:ascii="Arial" w:hAnsi="Arial" w:cs="Arial"/>
+          <w:sz w:val="24"/>
+          <w:szCs w:val="24"/>
+        </w:rPr>
+      </w:pPr>
+      <w:r>
+        <w:rPr>
+          <w:rFonts w:ascii="Arial" w:hAnsi="Arial" w:cs="Arial"/>
+          <w:sz w:val="24"/>
+          <w:szCs w:val="24"/>
+        </w:rPr>
+        <w:t xml:space="preserve">Além disso, o Chain </w:t>
+      </w:r>
+      <w:proofErr w:type="spellStart"/>
+      <w:r>
+        <w:rPr>
+          <w:rFonts w:ascii="Arial" w:hAnsi="Arial" w:cs="Arial"/>
+          <w:sz w:val="24"/>
+          <w:szCs w:val="24"/>
+        </w:rPr>
+        <w:t>of</w:t>
+      </w:r>
+      <w:proofErr w:type="spellEnd"/>
+      <w:r>
+        <w:rPr>
+          <w:rFonts w:ascii="Arial" w:hAnsi="Arial" w:cs="Arial"/>
+          <w:sz w:val="24"/>
+          <w:szCs w:val="24"/>
+        </w:rPr>
+        <w:t xml:space="preserve"> </w:t>
+      </w:r>
+      <w:proofErr w:type="spellStart"/>
+      <w:r>
+        <w:rPr>
+          <w:rFonts w:ascii="Arial" w:hAnsi="Arial" w:cs="Arial"/>
+          <w:sz w:val="24"/>
+          <w:szCs w:val="24"/>
+        </w:rPr>
+        <w:t>Responsibility</w:t>
+      </w:r>
+      <w:proofErr w:type="spellEnd"/>
+      <w:r>
+        <w:rPr>
+          <w:rFonts w:ascii="Arial" w:hAnsi="Arial" w:cs="Arial"/>
+          <w:sz w:val="24"/>
+          <w:szCs w:val="24"/>
+        </w:rPr>
+        <w:t xml:space="preserve"> também ajuda a evitar o acoplamento forte entre o emissor da solicitação e os objetos que a processam, facilitando a manutenção, extensão e reutilização do código, já que novos objetos podem ser adicionados à cadeia sem modificar o código do remetente.</w:t>
       </w:r>
       <w:bookmarkStart w:id="0" w:name="_GoBack"/>
       <w:bookmarkEnd w:id="0"/>
-    </w:p>
-    <w:p>
-      <w:pPr>
-        <w:spacing w:after="0" w:line="240" w:lineRule="auto"/>
-        <w:jc w:val="both"/>
-        <w:rPr>
-          <w:rFonts w:ascii="Arial" w:hAnsi="Arial" w:cs="Arial"/>
-          <w:b/>
-          <w:sz w:val="24"/>
-          <w:szCs w:val="24"/>
-        </w:rPr>
-      </w:pPr>
-    </w:p>
-    <w:p>
-      <w:pPr>
-        <w:spacing w:after="0" w:line="240" w:lineRule="auto"/>
-        <w:jc w:val="both"/>
-        <w:rPr>
-          <w:rFonts w:ascii="Arial" w:hAnsi="Arial" w:cs="Arial"/>
-          <w:b/>
-          <w:sz w:val="24"/>
-          <w:szCs w:val="24"/>
-        </w:rPr>
-      </w:pPr>
-      <w:r>
-        <w:rPr>
-          <w:rFonts w:ascii="Arial" w:hAnsi="Arial" w:cs="Arial"/>
-          <w:b/>
-          <w:sz w:val="24"/>
-          <w:szCs w:val="24"/>
-        </w:rPr>
-        <w:t>O que é?</w:t>
-      </w:r>
-    </w:p>
-    <w:p>
-      <w:pPr>
-        <w:spacing w:after="0" w:line="240" w:lineRule="auto"/>
-        <w:jc w:val="both"/>
-        <w:rPr>
-          <w:rFonts w:ascii="Arial" w:hAnsi="Arial" w:cs="Arial"/>
-          <w:b/>
-          <w:sz w:val="24"/>
-          <w:szCs w:val="24"/>
-        </w:rPr>
-      </w:pPr>
-    </w:p>
-    <w:p>
-      <w:pPr>
-        <w:spacing w:after="0" w:line="240" w:lineRule="auto"/>
-        <w:jc w:val="both"/>
-        <w:rPr>
-          <w:rFonts w:ascii="Arial" w:hAnsi="Arial" w:cs="Arial"/>
-          <w:sz w:val="24"/>
-          <w:szCs w:val="24"/>
-        </w:rPr>
-      </w:pPr>
-    </w:p>
-    <w:p>
-      <w:pPr>
-        <w:spacing w:after="0" w:line="240" w:lineRule="auto"/>
-        <w:jc w:val="both"/>
-        <w:rPr>
-          <w:rFonts w:ascii="Arial" w:hAnsi="Arial" w:cs="Arial"/>
-          <w:b/>
-          <w:sz w:val="24"/>
-          <w:szCs w:val="24"/>
-        </w:rPr>
-      </w:pPr>
-      <w:r>
-        <w:rPr>
-          <w:rFonts w:ascii="Arial" w:hAnsi="Arial" w:cs="Arial"/>
-          <w:b/>
-          <w:sz w:val="24"/>
-          <w:szCs w:val="24"/>
-        </w:rPr>
-        <w:t>Como funciona?</w:t>
-      </w:r>
-    </w:p>
-    <w:p>
-      <w:pPr>
-        <w:spacing w:after="0" w:line="240" w:lineRule="auto"/>
-        <w:jc w:val="both"/>
-        <w:rPr>
-          <w:rFonts w:ascii="Arial" w:hAnsi="Arial" w:cs="Arial"/>
-          <w:b/>
-          <w:sz w:val="24"/>
-          <w:szCs w:val="24"/>
-        </w:rPr>
-      </w:pPr>
-    </w:p>
-    <w:p>
-      <w:pPr>
-        <w:spacing w:after="0" w:line="240" w:lineRule="auto"/>
-        <w:jc w:val="both"/>
-        <w:rPr>
-          <w:rFonts w:ascii="Arial" w:hAnsi="Arial" w:cs="Arial"/>
-          <w:b/>
-          <w:sz w:val="24"/>
-          <w:szCs w:val="24"/>
-        </w:rPr>
-      </w:pPr>
-    </w:p>
-    <w:p>
-      <w:pPr>
-        <w:spacing w:after="0" w:line="240" w:lineRule="auto"/>
-        <w:jc w:val="both"/>
-        <w:rPr>
-          <w:rFonts w:ascii="Arial" w:hAnsi="Arial" w:cs="Arial"/>
-          <w:b/>
-          <w:sz w:val="24"/>
-          <w:szCs w:val="24"/>
-        </w:rPr>
-      </w:pPr>
-      <w:r>
-        <w:rPr>
-          <w:rFonts w:ascii="Arial" w:hAnsi="Arial" w:cs="Arial"/>
-          <w:b/>
-          <w:sz w:val="24"/>
-          <w:szCs w:val="24"/>
-        </w:rPr>
-        <w:t>Qual problema resolve?</w:t>
-      </w:r>
-    </w:p>
-    <w:p>
-      <w:pPr>
-        <w:spacing w:after="0" w:line="240" w:lineRule="auto"/>
-        <w:jc w:val="both"/>
-        <w:rPr>
-          <w:rFonts w:ascii="Arial" w:hAnsi="Arial" w:cs="Arial"/>
-          <w:b/>
-          <w:sz w:val="24"/>
-          <w:szCs w:val="24"/>
-        </w:rPr>
-      </w:pPr>
-    </w:p>
-    <w:p>
-      <w:pPr>
-        <w:spacing w:after="0" w:line="240" w:lineRule="auto"/>
-        <w:jc w:val="both"/>
-        <w:rPr>
-          <w:rFonts w:ascii="Arial" w:hAnsi="Arial" w:cs="Arial"/>
-          <w:sz w:val="24"/>
-          <w:szCs w:val="24"/>
-        </w:rPr>
-      </w:pPr>
     </w:p>
     <w:sectPr>
       <w:pgSz w:w="11906" w:h="16838"/>

</xml_diff>